<commit_message>
adding a new use case
</commit_message>
<xml_diff>
--- a/Report_2/Requirements Report.docx
+++ b/Report_2/Requirements Report.docx
@@ -151,7 +151,6 @@
                                     <w:dataBinding w:prefixMappings="xmlns:ns0='http://schemas.openxmlformats.org/package/2006/metadata/core-properties' xmlns:ns1='http://purl.org/dc/elements/1.1/'" w:xpath="/ns0:coreProperties[1]/ns1:subject[1]" w:storeItemID="{6C3C8BC8-F283-45AE-878A-BAB7291924A1}"/>
                                     <w:text/>
                                   </w:sdtPr>
-                                  <w:sdtEndPr/>
                                   <w:sdtContent>
                                     <w:p>
                                       <w:pPr>
@@ -464,7 +463,6 @@
                               <w:dataBinding w:prefixMappings="xmlns:ns0='http://schemas.openxmlformats.org/package/2006/metadata/core-properties' xmlns:ns1='http://purl.org/dc/elements/1.1/'" w:xpath="/ns0:coreProperties[1]/ns1:subject[1]" w:storeItemID="{6C3C8BC8-F283-45AE-878A-BAB7291924A1}"/>
                               <w:text/>
                             </w:sdtPr>
-                            <w:sdtEndPr/>
                             <w:sdtContent>
                               <w:p>
                                 <w:pPr>
@@ -829,7 +827,6 @@
           <w:docPartUnique/>
         </w:docPartObj>
       </w:sdtPr>
-      <w:sdtEndPr/>
       <w:sdtContent>
         <w:p>
           <w:pPr>
@@ -7022,8 +7019,6 @@
               </w:rPr>
               <w:t>in</w:t>
             </w:r>
-            <w:bookmarkStart w:id="16" w:name="_GoBack"/>
-            <w:bookmarkEnd w:id="16"/>
             <w:r>
               <w:rPr>
                 <w:rFonts w:ascii="Times New Roman" w:hAnsi="Times New Roman" w:cs="Times New Roman"/>
@@ -7603,8 +7598,8 @@
           <w:color w:val="00000A"/>
         </w:rPr>
       </w:pPr>
-      <w:bookmarkStart w:id="17" w:name="_Toc467252355"/>
-      <w:bookmarkEnd w:id="17"/>
+      <w:bookmarkStart w:id="16" w:name="_Toc467252355"/>
+      <w:bookmarkEnd w:id="16"/>
       <w:r>
         <w:rPr>
           <w:rFonts w:ascii="Times New Roman" w:hAnsi="Times New Roman" w:cs="Times New Roman"/>
@@ -8165,8 +8160,8 @@
           <w:color w:val="00000A"/>
         </w:rPr>
       </w:pPr>
-      <w:bookmarkStart w:id="18" w:name="_Toc467252356"/>
-      <w:bookmarkEnd w:id="18"/>
+      <w:bookmarkStart w:id="17" w:name="_Toc467252356"/>
+      <w:bookmarkEnd w:id="17"/>
       <w:r>
         <w:rPr>
           <w:rFonts w:ascii="Times New Roman" w:hAnsi="Times New Roman" w:cs="Times New Roman"/>
@@ -8615,8 +8610,8 @@
           <w:numId w:val="2"/>
         </w:numPr>
       </w:pPr>
-      <w:bookmarkStart w:id="19" w:name="_Toc467252357"/>
-      <w:bookmarkEnd w:id="19"/>
+      <w:bookmarkStart w:id="18" w:name="_Toc467252357"/>
+      <w:bookmarkEnd w:id="18"/>
       <w:r>
         <w:lastRenderedPageBreak/>
         <w:t>Requirements Definition</w:t>
@@ -8634,8 +8629,8 @@
           <w:color w:val="00000A"/>
         </w:rPr>
       </w:pPr>
-      <w:bookmarkStart w:id="20" w:name="_Toc467252358"/>
-      <w:bookmarkEnd w:id="20"/>
+      <w:bookmarkStart w:id="19" w:name="_Toc467252358"/>
+      <w:bookmarkEnd w:id="19"/>
       <w:r>
         <w:rPr>
           <w:rFonts w:ascii="Times New Roman" w:hAnsi="Times New Roman" w:cs="Times New Roman"/>
@@ -11866,8 +11861,8 @@
           <w:color w:val="00000A"/>
         </w:rPr>
       </w:pPr>
-      <w:bookmarkStart w:id="21" w:name="_Toc467252359"/>
-      <w:bookmarkEnd w:id="21"/>
+      <w:bookmarkStart w:id="20" w:name="_Toc467252359"/>
+      <w:bookmarkEnd w:id="20"/>
       <w:r>
         <w:rPr>
           <w:rFonts w:ascii="Times New Roman" w:hAnsi="Times New Roman" w:cs="Times New Roman"/>
@@ -12558,8 +12553,8 @@
           <w:color w:val="00000A"/>
         </w:rPr>
       </w:pPr>
-      <w:bookmarkStart w:id="22" w:name="_Toc467252360"/>
-      <w:bookmarkEnd w:id="22"/>
+      <w:bookmarkStart w:id="21" w:name="_Toc467252360"/>
+      <w:bookmarkEnd w:id="21"/>
       <w:r>
         <w:rPr>
           <w:rFonts w:ascii="Times New Roman" w:hAnsi="Times New Roman" w:cs="Times New Roman"/>
@@ -12810,8 +12805,8 @@
           <w:color w:val="00000A"/>
         </w:rPr>
       </w:pPr>
-      <w:bookmarkStart w:id="23" w:name="_Toc467252361"/>
-      <w:bookmarkEnd w:id="23"/>
+      <w:bookmarkStart w:id="22" w:name="_Toc467252361"/>
+      <w:bookmarkEnd w:id="22"/>
       <w:r>
         <w:rPr>
           <w:rFonts w:ascii="Times New Roman" w:hAnsi="Times New Roman" w:cs="Times New Roman"/>
@@ -13111,8 +13106,8 @@
           <w:color w:val="00000A"/>
         </w:rPr>
       </w:pPr>
-      <w:bookmarkStart w:id="24" w:name="_Toc467252362"/>
-      <w:bookmarkEnd w:id="24"/>
+      <w:bookmarkStart w:id="23" w:name="_Toc467252362"/>
+      <w:bookmarkEnd w:id="23"/>
       <w:r>
         <w:rPr>
           <w:rFonts w:ascii="Times New Roman" w:hAnsi="Times New Roman" w:cs="Times New Roman"/>
@@ -13351,8 +13346,8 @@
           <w:numId w:val="2"/>
         </w:numPr>
       </w:pPr>
-      <w:bookmarkStart w:id="25" w:name="_Toc467252363"/>
-      <w:bookmarkEnd w:id="25"/>
+      <w:bookmarkStart w:id="24" w:name="_Toc467252363"/>
+      <w:bookmarkEnd w:id="24"/>
       <w:r>
         <w:t>Requirements Interviews with Domain Experts</w:t>
       </w:r>
@@ -14479,8 +14474,8 @@
           <w:numId w:val="2"/>
         </w:numPr>
       </w:pPr>
-      <w:bookmarkStart w:id="26" w:name="_Toc467252364"/>
-      <w:bookmarkEnd w:id="26"/>
+      <w:bookmarkStart w:id="25" w:name="_Toc467252364"/>
+      <w:bookmarkEnd w:id="25"/>
       <w:r>
         <w:lastRenderedPageBreak/>
         <w:t>Requirements Prioritization and Negotiation</w:t>
@@ -14506,8 +14501,8 @@
           <w:numId w:val="2"/>
         </w:numPr>
       </w:pPr>
-      <w:bookmarkStart w:id="27" w:name="_Toc467252365"/>
-      <w:bookmarkEnd w:id="27"/>
+      <w:bookmarkStart w:id="26" w:name="_Toc467252365"/>
+      <w:bookmarkEnd w:id="26"/>
       <w:r>
         <w:lastRenderedPageBreak/>
         <w:t>Requirements Traceability Matrix</w:t>
@@ -14533,8 +14528,8 @@
           <w:numId w:val="2"/>
         </w:numPr>
       </w:pPr>
-      <w:bookmarkStart w:id="28" w:name="_Toc467252366"/>
-      <w:bookmarkEnd w:id="28"/>
+      <w:bookmarkStart w:id="27" w:name="_Toc467252366"/>
+      <w:bookmarkEnd w:id="27"/>
       <w:r>
         <w:lastRenderedPageBreak/>
         <w:t>Use Cases of Main Scenarios</w:t>
@@ -14592,7 +14587,7 @@
         </w:tc>
         <w:tc>
           <w:tcPr>
-            <w:tcW w:w="7052" w:type="dxa"/>
+            <w:tcW w:w="7053" w:type="dxa"/>
             <w:gridSpan w:val="2"/>
             <w:tcBorders>
               <w:top w:val="single" w:sz="4" w:space="0" w:color="00000A"/>
@@ -14652,7 +14647,7 @@
         </w:tc>
         <w:tc>
           <w:tcPr>
-            <w:tcW w:w="7052" w:type="dxa"/>
+            <w:tcW w:w="7053" w:type="dxa"/>
             <w:gridSpan w:val="2"/>
             <w:tcBorders>
               <w:top w:val="single" w:sz="4" w:space="0" w:color="00000A"/>
@@ -14719,7 +14714,7 @@
         </w:tc>
         <w:tc>
           <w:tcPr>
-            <w:tcW w:w="7052" w:type="dxa"/>
+            <w:tcW w:w="7053" w:type="dxa"/>
             <w:gridSpan w:val="2"/>
             <w:tcBorders>
               <w:top w:val="single" w:sz="4" w:space="0" w:color="00000A"/>
@@ -14804,7 +14799,7 @@
         </w:tc>
         <w:tc>
           <w:tcPr>
-            <w:tcW w:w="7046" w:type="dxa"/>
+            <w:tcW w:w="7047" w:type="dxa"/>
             <w:tcBorders>
               <w:top w:val="single" w:sz="4" w:space="0" w:color="00000A"/>
               <w:left w:val="single" w:sz="4" w:space="0" w:color="00000A"/>
@@ -14872,7 +14867,7 @@
         </w:tc>
         <w:tc>
           <w:tcPr>
-            <w:tcW w:w="7046" w:type="dxa"/>
+            <w:tcW w:w="7047" w:type="dxa"/>
             <w:tcBorders>
               <w:left w:val="single" w:sz="4" w:space="0" w:color="00000A"/>
             </w:tcBorders>
@@ -14954,7 +14949,7 @@
         </w:tc>
         <w:tc>
           <w:tcPr>
-            <w:tcW w:w="7046" w:type="dxa"/>
+            <w:tcW w:w="7047" w:type="dxa"/>
             <w:tcBorders>
               <w:left w:val="single" w:sz="4" w:space="0" w:color="00000A"/>
             </w:tcBorders>
@@ -15072,7 +15067,7 @@
         </w:tc>
         <w:tc>
           <w:tcPr>
-            <w:tcW w:w="7046" w:type="dxa"/>
+            <w:tcW w:w="7047" w:type="dxa"/>
             <w:tcBorders>
               <w:left w:val="single" w:sz="4" w:space="0" w:color="00000A"/>
             </w:tcBorders>
@@ -15134,7 +15129,7 @@
         </w:tc>
         <w:tc>
           <w:tcPr>
-            <w:tcW w:w="7046" w:type="dxa"/>
+            <w:tcW w:w="7047" w:type="dxa"/>
             <w:tcBorders>
               <w:left w:val="single" w:sz="4" w:space="0" w:color="00000A"/>
             </w:tcBorders>
@@ -15321,7 +15316,7 @@
         </w:tc>
         <w:tc>
           <w:tcPr>
-            <w:tcW w:w="7046" w:type="dxa"/>
+            <w:tcW w:w="7047" w:type="dxa"/>
             <w:tcBorders>
               <w:left w:val="single" w:sz="4" w:space="0" w:color="00000A"/>
             </w:tcBorders>
@@ -15598,7 +15593,7 @@
         </w:tc>
         <w:tc>
           <w:tcPr>
-            <w:tcW w:w="7046" w:type="dxa"/>
+            <w:tcW w:w="7047" w:type="dxa"/>
             <w:tcBorders>
               <w:left w:val="single" w:sz="4" w:space="0" w:color="00000A"/>
             </w:tcBorders>
@@ -15640,104 +15635,16 @@
           </w:p>
         </w:tc>
       </w:tr>
-      <w:tr>
-        <w:trPr>
-          <w:cnfStyle w:val="000000010000" w:firstRow="0" w:lastRow="0" w:firstColumn="0" w:lastColumn="0" w:oddVBand="0" w:evenVBand="0" w:oddHBand="0" w:evenHBand="1" w:firstRowFirstColumn="0" w:firstRowLastColumn="0" w:lastRowFirstColumn="0" w:lastRowLastColumn="0"/>
-        </w:trPr>
-        <w:tc>
-          <w:tcPr>
-            <w:cnfStyle w:val="001000000000" w:firstRow="0" w:lastRow="0" w:firstColumn="1" w:lastColumn="0" w:oddVBand="0" w:evenVBand="0" w:oddHBand="0" w:evenHBand="0" w:firstRowFirstColumn="0" w:firstRowLastColumn="0" w:lastRowFirstColumn="0" w:lastRowLastColumn="0"/>
-            <w:tcW w:w="2240" w:type="dxa"/>
-            <w:gridSpan w:val="2"/>
-            <w:tcBorders>
-              <w:right w:val="single" w:sz="4" w:space="0" w:color="00000A"/>
-            </w:tcBorders>
-            <w:shd w:val="clear" w:color="auto" w:fill="BFBFBF" w:themeFill="background1" w:themeFillShade="BF"/>
-            <w:tcMar>
-              <w:left w:w="97" w:type="dxa"/>
-            </w:tcMar>
-            <w:vAlign w:val="center"/>
-          </w:tcPr>
-          <w:p>
-            <w:pPr>
-              <w:spacing w:after="0" w:line="240" w:lineRule="auto"/>
-            </w:pPr>
-            <w:r>
-              <w:rPr>
-                <w:rFonts w:ascii="Times New Roman" w:hAnsi="Times New Roman" w:cs="Times New Roman"/>
-              </w:rPr>
-              <w:t xml:space="preserve">Special Requirements : </w:t>
-            </w:r>
-          </w:p>
-        </w:tc>
-        <w:tc>
-          <w:tcPr>
-            <w:tcW w:w="7046" w:type="dxa"/>
-            <w:tcBorders>
-              <w:left w:val="single" w:sz="4" w:space="0" w:color="00000A"/>
-            </w:tcBorders>
-            <w:shd w:val="clear" w:color="auto" w:fill="FFFFFF" w:themeFill="background1"/>
-            <w:vAlign w:val="center"/>
-          </w:tcPr>
-          <w:p>
-            <w:pPr>
-              <w:pStyle w:val="ListeParagraf"/>
-              <w:numPr>
-                <w:ilvl w:val="0"/>
-                <w:numId w:val="10"/>
-              </w:numPr>
-              <w:spacing w:after="0" w:line="240" w:lineRule="auto"/>
-              <w:cnfStyle w:val="000000010000" w:firstRow="0" w:lastRow="0" w:firstColumn="0" w:lastColumn="0" w:oddVBand="0" w:evenVBand="0" w:oddHBand="0" w:evenHBand="1" w:firstRowFirstColumn="0" w:firstRowLastColumn="0" w:lastRowFirstColumn="0" w:lastRowLastColumn="0"/>
-              <w:rPr>
-                <w:rFonts w:ascii="Times New Roman" w:eastAsiaTheme="majorEastAsia" w:hAnsi="Times New Roman" w:cs="Times New Roman"/>
-                <w:b/>
-                <w:bCs/>
-              </w:rPr>
-            </w:pPr>
-            <w:r>
-              <w:rPr>
-                <w:rFonts w:ascii="Times New Roman" w:eastAsiaTheme="majorEastAsia" w:hAnsi="Times New Roman" w:cs="Times New Roman"/>
-                <w:b/>
-                <w:bCs/>
-              </w:rPr>
-              <w:t>…</w:t>
-            </w:r>
-          </w:p>
-          <w:p>
-            <w:pPr>
-              <w:pStyle w:val="ListeParagraf"/>
-              <w:numPr>
-                <w:ilvl w:val="0"/>
-                <w:numId w:val="10"/>
-              </w:numPr>
-              <w:spacing w:after="0" w:line="240" w:lineRule="auto"/>
-              <w:cnfStyle w:val="000000010000" w:firstRow="0" w:lastRow="0" w:firstColumn="0" w:lastColumn="0" w:oddVBand="0" w:evenVBand="0" w:oddHBand="0" w:evenHBand="1" w:firstRowFirstColumn="0" w:firstRowLastColumn="0" w:lastRowFirstColumn="0" w:lastRowLastColumn="0"/>
-            </w:pPr>
-            <w:r>
-              <w:rPr>
-                <w:rFonts w:ascii="Times New Roman" w:eastAsiaTheme="majorEastAsia" w:hAnsi="Times New Roman" w:cs="Times New Roman"/>
-                <w:b/>
-                <w:bCs/>
-              </w:rPr>
-              <w:t>…</w:t>
-            </w:r>
-          </w:p>
-          <w:p>
-            <w:pPr>
-              <w:pStyle w:val="ListeParagraf"/>
-              <w:spacing w:after="0" w:line="240" w:lineRule="auto"/>
-              <w:ind w:left="1440"/>
-              <w:cnfStyle w:val="000000010000" w:firstRow="0" w:lastRow="0" w:firstColumn="0" w:lastColumn="0" w:oddVBand="0" w:evenVBand="0" w:oddHBand="0" w:evenHBand="1" w:firstRowFirstColumn="0" w:firstRowLastColumn="0" w:lastRowFirstColumn="0" w:lastRowLastColumn="0"/>
-              <w:rPr>
-                <w:rFonts w:ascii="Times New Roman" w:eastAsiaTheme="majorEastAsia" w:hAnsi="Times New Roman" w:cs="Times New Roman"/>
-                <w:b/>
-                <w:bCs/>
-              </w:rPr>
-            </w:pPr>
-          </w:p>
-        </w:tc>
-      </w:tr>
     </w:tbl>
+    <w:p>
+      <w:pPr>
+        <w:rPr>
+          <w:rFonts w:ascii="Times New Roman" w:eastAsiaTheme="majorEastAsia" w:hAnsi="Times New Roman" w:cs="Times New Roman"/>
+          <w:sz w:val="40"/>
+          <w:szCs w:val="40"/>
+        </w:rPr>
+      </w:pPr>
+    </w:p>
     <w:p>
       <w:pPr>
         <w:rPr>
@@ -15822,6 +15729,7 @@
             <w:pPr>
               <w:spacing w:after="0" w:line="240" w:lineRule="auto"/>
             </w:pPr>
+            <w:proofErr w:type="gramStart"/>
             <w:r>
               <w:rPr>
                 <w:rFonts w:ascii="Times New Roman" w:hAnsi="Times New Roman" w:cs="Times New Roman"/>
@@ -15829,6 +15737,7 @@
               <w:lastRenderedPageBreak/>
               <w:t>Id :</w:t>
             </w:r>
+            <w:proofErr w:type="gramEnd"/>
           </w:p>
         </w:tc>
         <w:tc>
@@ -16366,8 +16275,16 @@
               <w:rPr>
                 <w:rFonts w:ascii="Times New Roman" w:hAnsi="Times New Roman" w:cs="Times New Roman"/>
               </w:rPr>
-              <w:t>Main Success Scenario :</w:t>
-            </w:r>
+              <w:t xml:space="preserve">Main Success </w:t>
+            </w:r>
+            <w:proofErr w:type="gramStart"/>
+            <w:r>
+              <w:rPr>
+                <w:rFonts w:ascii="Times New Roman" w:hAnsi="Times New Roman" w:cs="Times New Roman"/>
+              </w:rPr>
+              <w:t>Scenario :</w:t>
+            </w:r>
+            <w:proofErr w:type="gramEnd"/>
           </w:p>
         </w:tc>
         <w:tc>
@@ -16606,85 +16523,6 @@
                 <w:rFonts w:ascii="Times New Roman" w:eastAsiaTheme="majorEastAsia" w:hAnsi="Times New Roman" w:cs="Times New Roman"/>
               </w:rPr>
               <w:t>The system reminder crushes.</w:t>
-            </w:r>
-          </w:p>
-        </w:tc>
-      </w:tr>
-      <w:tr>
-        <w:trPr>
-          <w:cnfStyle w:val="000000010000" w:firstRow="0" w:lastRow="0" w:firstColumn="0" w:lastColumn="0" w:oddVBand="0" w:evenVBand="0" w:oddHBand="0" w:evenHBand="1" w:firstRowFirstColumn="0" w:firstRowLastColumn="0" w:lastRowFirstColumn="0" w:lastRowLastColumn="0"/>
-        </w:trPr>
-        <w:tc>
-          <w:tcPr>
-            <w:cnfStyle w:val="001000000000" w:firstRow="0" w:lastRow="0" w:firstColumn="1" w:lastColumn="0" w:oddVBand="0" w:evenVBand="0" w:oddHBand="0" w:evenHBand="0" w:firstRowFirstColumn="0" w:firstRowLastColumn="0" w:lastRowFirstColumn="0" w:lastRowLastColumn="0"/>
-            <w:tcW w:w="2240" w:type="dxa"/>
-            <w:gridSpan w:val="2"/>
-            <w:tcBorders>
-              <w:right w:val="single" w:sz="4" w:space="0" w:color="00000A"/>
-            </w:tcBorders>
-            <w:shd w:val="clear" w:color="auto" w:fill="BFBFBF" w:themeFill="background1" w:themeFillShade="BF"/>
-            <w:tcMar>
-              <w:left w:w="97" w:type="dxa"/>
-            </w:tcMar>
-            <w:vAlign w:val="center"/>
-          </w:tcPr>
-          <w:p>
-            <w:pPr>
-              <w:spacing w:after="0" w:line="240" w:lineRule="auto"/>
-            </w:pPr>
-            <w:r>
-              <w:rPr>
-                <w:rFonts w:ascii="Times New Roman" w:hAnsi="Times New Roman" w:cs="Times New Roman"/>
-              </w:rPr>
-              <w:t xml:space="preserve">Special Requirements : </w:t>
-            </w:r>
-          </w:p>
-        </w:tc>
-        <w:tc>
-          <w:tcPr>
-            <w:tcW w:w="7047" w:type="dxa"/>
-            <w:tcBorders>
-              <w:left w:val="single" w:sz="4" w:space="0" w:color="00000A"/>
-            </w:tcBorders>
-            <w:shd w:val="clear" w:color="auto" w:fill="FFFFFF" w:themeFill="background1"/>
-            <w:vAlign w:val="center"/>
-          </w:tcPr>
-          <w:p>
-            <w:pPr>
-              <w:pStyle w:val="ListeParagraf"/>
-              <w:numPr>
-                <w:ilvl w:val="0"/>
-                <w:numId w:val="10"/>
-              </w:numPr>
-              <w:spacing w:after="0" w:line="240" w:lineRule="auto"/>
-              <w:cnfStyle w:val="000000010000" w:firstRow="0" w:lastRow="0" w:firstColumn="0" w:lastColumn="0" w:oddVBand="0" w:evenVBand="0" w:oddHBand="0" w:evenHBand="1" w:firstRowFirstColumn="0" w:firstRowLastColumn="0" w:lastRowFirstColumn="0" w:lastRowLastColumn="0"/>
-            </w:pPr>
-            <w:r>
-              <w:rPr>
-                <w:rFonts w:ascii="Times New Roman" w:eastAsiaTheme="majorEastAsia" w:hAnsi="Times New Roman" w:cs="Times New Roman"/>
-                <w:b/>
-                <w:bCs/>
-              </w:rPr>
-              <w:t>…</w:t>
-            </w:r>
-          </w:p>
-          <w:p>
-            <w:pPr>
-              <w:pStyle w:val="ListeParagraf"/>
-              <w:numPr>
-                <w:ilvl w:val="0"/>
-                <w:numId w:val="10"/>
-              </w:numPr>
-              <w:spacing w:after="0" w:line="240" w:lineRule="auto"/>
-              <w:cnfStyle w:val="000000010000" w:firstRow="0" w:lastRow="0" w:firstColumn="0" w:lastColumn="0" w:oddVBand="0" w:evenVBand="0" w:oddHBand="0" w:evenHBand="1" w:firstRowFirstColumn="0" w:firstRowLastColumn="0" w:lastRowFirstColumn="0" w:lastRowLastColumn="0"/>
-            </w:pPr>
-            <w:r>
-              <w:rPr>
-                <w:rFonts w:ascii="Times New Roman" w:eastAsiaTheme="majorEastAsia" w:hAnsi="Times New Roman" w:cs="Times New Roman"/>
-                <w:b/>
-                <w:bCs/>
-              </w:rPr>
-              <w:t>…</w:t>
             </w:r>
           </w:p>
         </w:tc>
@@ -16810,12 +16648,14 @@
             <w:pPr>
               <w:spacing w:after="0" w:line="240" w:lineRule="auto"/>
             </w:pPr>
+            <w:proofErr w:type="gramStart"/>
             <w:r>
               <w:rPr>
                 <w:rFonts w:ascii="Times New Roman" w:hAnsi="Times New Roman" w:cs="Times New Roman"/>
               </w:rPr>
               <w:t>Id :</w:t>
             </w:r>
+            <w:proofErr w:type="gramEnd"/>
           </w:p>
         </w:tc>
         <w:tc>
@@ -16898,7 +16738,7 @@
                 <w:b/>
                 <w:bCs/>
               </w:rPr>
-              <w:t>Calculation treatment expenses</w:t>
+              <w:t>Calculation of the examination fee of the patient.</w:t>
             </w:r>
           </w:p>
         </w:tc>
@@ -16955,15 +16795,14 @@
               <w:rPr>
                 <w:rFonts w:ascii="Times New Roman" w:hAnsi="Times New Roman" w:cs="Times New Roman"/>
               </w:rPr>
-              <w:t xml:space="preserve">Systemt shall generate patients </w:t>
-            </w:r>
-            <w:bookmarkStart w:id="29" w:name="__DdeLink__1569_1210832491"/>
-            <w:bookmarkEnd w:id="29"/>
-            <w:r>
-              <w:rPr>
-                <w:rFonts w:ascii="Times New Roman" w:hAnsi="Times New Roman" w:cs="Times New Roman"/>
-              </w:rPr>
-              <w:t>treatment expenses</w:t>
+              <w:t xml:space="preserve">Systemt shall generate </w:t>
+            </w:r>
+            <w:r>
+              <w:rPr>
+                <w:rFonts w:ascii="Times New Roman" w:eastAsiaTheme="majorEastAsia" w:hAnsi="Times New Roman" w:cs="Times New Roman"/>
+                <w:bCs/>
+              </w:rPr>
+              <w:t>the examination fee of the patient.</w:t>
             </w:r>
           </w:p>
         </w:tc>
@@ -17053,8 +16892,16 @@
               <w:rPr>
                 <w:rFonts w:ascii="Times New Roman" w:hAnsi="Times New Roman" w:cs="Times New Roman"/>
               </w:rPr>
-              <w:t>Stakeholders and Interests :</w:t>
-            </w:r>
+              <w:t xml:space="preserve">Stakeholders and </w:t>
+            </w:r>
+            <w:proofErr w:type="gramStart"/>
+            <w:r>
+              <w:rPr>
+                <w:rFonts w:ascii="Times New Roman" w:hAnsi="Times New Roman" w:cs="Times New Roman"/>
+              </w:rPr>
+              <w:t>Interests :</w:t>
+            </w:r>
+            <w:proofErr w:type="gramEnd"/>
           </w:p>
         </w:tc>
         <w:tc>
@@ -17079,10 +16926,22 @@
             <w:r>
               <w:rPr>
                 <w:rFonts w:ascii="Times New Roman" w:hAnsi="Times New Roman" w:cs="Times New Roman"/>
-                <w:b/>
-                <w:i/>
-              </w:rPr>
-              <w:t>?</w:t>
+              </w:rPr>
+              <w:t>The patient must have been examined.</w:t>
+            </w:r>
+          </w:p>
+          <w:p>
+            <w:pPr>
+              <w:pStyle w:val="ListeParagraf"/>
+              <w:numPr>
+                <w:ilvl w:val="0"/>
+                <w:numId w:val="4"/>
+              </w:numPr>
+              <w:spacing w:after="0" w:line="240" w:lineRule="auto"/>
+              <w:cnfStyle w:val="000000010000" w:firstRow="0" w:lastRow="0" w:firstColumn="0" w:lastColumn="0" w:oddVBand="0" w:evenVBand="0" w:oddHBand="0" w:evenHBand="1" w:firstRowFirstColumn="0" w:firstRowLastColumn="0" w:lastRowFirstColumn="0" w:lastRowLastColumn="0"/>
+            </w:pPr>
+            <w:r>
+              <w:t>Examination information must be entered</w:t>
             </w:r>
           </w:p>
         </w:tc>
@@ -17129,8 +16988,33 @@
           <w:p>
             <w:pPr>
               <w:pStyle w:val="ListeParagraf"/>
-              <w:spacing w:after="0" w:line="240" w:lineRule="auto"/>
-              <w:ind w:left="1440"/>
+              <w:numPr>
+                <w:ilvl w:val="0"/>
+                <w:numId w:val="16"/>
+              </w:numPr>
+              <w:spacing w:after="0" w:line="240" w:lineRule="auto"/>
+              <w:cnfStyle w:val="000000100000" w:firstRow="0" w:lastRow="0" w:firstColumn="0" w:lastColumn="0" w:oddVBand="0" w:evenVBand="0" w:oddHBand="1" w:evenHBand="0" w:firstRowFirstColumn="0" w:firstRowLastColumn="0" w:lastRowFirstColumn="0" w:lastRowLastColumn="0"/>
+              <w:rPr>
+                <w:rFonts w:ascii="Times New Roman" w:eastAsiaTheme="majorEastAsia" w:hAnsi="Times New Roman" w:cs="Times New Roman"/>
+                <w:bCs/>
+              </w:rPr>
+            </w:pPr>
+            <w:r>
+              <w:rPr>
+                <w:rFonts w:ascii="Times New Roman" w:eastAsiaTheme="majorEastAsia" w:hAnsi="Times New Roman" w:cs="Times New Roman"/>
+                <w:bCs/>
+              </w:rPr>
+              <w:t>Patient must be treated.</w:t>
+            </w:r>
+          </w:p>
+          <w:p>
+            <w:pPr>
+              <w:pStyle w:val="ListeParagraf"/>
+              <w:numPr>
+                <w:ilvl w:val="0"/>
+                <w:numId w:val="16"/>
+              </w:numPr>
+              <w:spacing w:after="0" w:line="240" w:lineRule="auto"/>
               <w:cnfStyle w:val="000000100000" w:firstRow="0" w:lastRow="0" w:firstColumn="0" w:lastColumn="0" w:oddVBand="0" w:evenVBand="0" w:oddHBand="1" w:evenHBand="0" w:firstRowFirstColumn="0" w:firstRowLastColumn="0" w:lastRowFirstColumn="0" w:lastRowLastColumn="0"/>
               <w:rPr>
                 <w:rFonts w:ascii="Times New Roman" w:eastAsiaTheme="majorEastAsia" w:hAnsi="Times New Roman" w:cs="Times New Roman"/>
@@ -17141,11 +17025,30 @@
             <w:r>
               <w:rPr>
                 <w:rFonts w:ascii="Times New Roman" w:eastAsiaTheme="majorEastAsia" w:hAnsi="Times New Roman" w:cs="Times New Roman"/>
+                <w:bCs/>
+              </w:rPr>
+              <w:t>Treatment records must be entered</w:t>
+            </w:r>
+            <w:r>
+              <w:rPr>
+                <w:rFonts w:ascii="Times New Roman" w:eastAsiaTheme="majorEastAsia" w:hAnsi="Times New Roman" w:cs="Times New Roman"/>
                 <w:b/>
                 <w:bCs/>
               </w:rPr>
-              <w:t>?</w:t>
-            </w:r>
+              <w:t>.</w:t>
+            </w:r>
+          </w:p>
+          <w:p>
+            <w:pPr>
+              <w:pStyle w:val="ListeParagraf"/>
+              <w:spacing w:after="0" w:line="240" w:lineRule="auto"/>
+              <w:cnfStyle w:val="000000100000" w:firstRow="0" w:lastRow="0" w:firstColumn="0" w:lastColumn="0" w:oddVBand="0" w:evenVBand="0" w:oddHBand="1" w:evenHBand="0" w:firstRowFirstColumn="0" w:firstRowLastColumn="0" w:lastRowFirstColumn="0" w:lastRowLastColumn="0"/>
+              <w:rPr>
+                <w:rFonts w:ascii="Times New Roman" w:eastAsiaTheme="majorEastAsia" w:hAnsi="Times New Roman" w:cs="Times New Roman"/>
+                <w:b/>
+                <w:bCs/>
+              </w:rPr>
+            </w:pPr>
           </w:p>
         </w:tc>
       </w:tr>
@@ -17202,6 +17105,20 @@
                 <w:bCs/>
               </w:rPr>
             </w:pPr>
+            <w:r>
+              <w:rPr>
+                <w:rFonts w:ascii="Times New Roman" w:eastAsiaTheme="majorEastAsia" w:hAnsi="Times New Roman" w:cs="Times New Roman"/>
+                <w:bCs/>
+              </w:rPr>
+              <w:t>The system generates</w:t>
+            </w:r>
+            <w:r>
+              <w:rPr>
+                <w:rFonts w:ascii="Times New Roman" w:eastAsiaTheme="majorEastAsia" w:hAnsi="Times New Roman" w:cs="Times New Roman"/>
+                <w:bCs/>
+              </w:rPr>
+              <w:t xml:space="preserve"> the patient's examination expense.</w:t>
+            </w:r>
           </w:p>
         </w:tc>
       </w:tr>
@@ -17231,8 +17148,16 @@
               <w:rPr>
                 <w:rFonts w:ascii="Times New Roman" w:hAnsi="Times New Roman" w:cs="Times New Roman"/>
               </w:rPr>
-              <w:t>Main Success Scenario :</w:t>
-            </w:r>
+              <w:t xml:space="preserve">Main Success </w:t>
+            </w:r>
+            <w:proofErr w:type="gramStart"/>
+            <w:r>
+              <w:rPr>
+                <w:rFonts w:ascii="Times New Roman" w:hAnsi="Times New Roman" w:cs="Times New Roman"/>
+              </w:rPr>
+              <w:t>Scenario :</w:t>
+            </w:r>
+            <w:proofErr w:type="gramEnd"/>
           </w:p>
         </w:tc>
         <w:tc>
@@ -17247,7 +17172,148 @@
           <w:p>
             <w:pPr>
               <w:pStyle w:val="ListeParagraf"/>
-              <w:spacing w:after="0" w:line="240" w:lineRule="auto"/>
+              <w:numPr>
+                <w:ilvl w:val="0"/>
+                <w:numId w:val="17"/>
+              </w:numPr>
+              <w:spacing w:after="0" w:line="240" w:lineRule="auto"/>
+              <w:cnfStyle w:val="000000100000" w:firstRow="0" w:lastRow="0" w:firstColumn="0" w:lastColumn="0" w:oddVBand="0" w:evenVBand="0" w:oddHBand="1" w:evenHBand="0" w:firstRowFirstColumn="0" w:firstRowLastColumn="0" w:lastRowFirstColumn="0" w:lastRowLastColumn="0"/>
+              <w:rPr>
+                <w:rFonts w:ascii="Times New Roman" w:eastAsiaTheme="majorEastAsia" w:hAnsi="Times New Roman" w:cs="Times New Roman"/>
+                <w:bCs/>
+              </w:rPr>
+            </w:pPr>
+            <w:r>
+              <w:rPr>
+                <w:rFonts w:ascii="Times New Roman" w:eastAsiaTheme="majorEastAsia" w:hAnsi="Times New Roman" w:cs="Times New Roman"/>
+                <w:bCs/>
+              </w:rPr>
+              <w:t>The</w:t>
+            </w:r>
+            <w:r>
+              <w:rPr>
+                <w:rFonts w:ascii="Times New Roman" w:eastAsiaTheme="majorEastAsia" w:hAnsi="Times New Roman" w:cs="Times New Roman"/>
+                <w:bCs/>
+              </w:rPr>
+              <w:t xml:space="preserve"> system lists</w:t>
+            </w:r>
+            <w:r>
+              <w:rPr>
+                <w:rFonts w:ascii="Times New Roman" w:eastAsiaTheme="majorEastAsia" w:hAnsi="Times New Roman" w:cs="Times New Roman"/>
+                <w:bCs/>
+              </w:rPr>
+              <w:t xml:space="preserve"> prices of the </w:t>
+            </w:r>
+            <w:r>
+              <w:rPr>
+                <w:rFonts w:ascii="Times New Roman" w:eastAsiaTheme="majorEastAsia" w:hAnsi="Times New Roman" w:cs="Times New Roman"/>
+                <w:bCs/>
+              </w:rPr>
+              <w:t>examination</w:t>
+            </w:r>
+            <w:r>
+              <w:rPr>
+                <w:rFonts w:ascii="Times New Roman" w:eastAsiaTheme="majorEastAsia" w:hAnsi="Times New Roman" w:cs="Times New Roman"/>
+                <w:bCs/>
+              </w:rPr>
+              <w:t xml:space="preserve">s made to the patient </w:t>
+            </w:r>
+          </w:p>
+          <w:p>
+            <w:pPr>
+              <w:pStyle w:val="ListeParagraf"/>
+              <w:numPr>
+                <w:ilvl w:val="0"/>
+                <w:numId w:val="17"/>
+              </w:numPr>
+              <w:spacing w:after="0" w:line="240" w:lineRule="auto"/>
+              <w:cnfStyle w:val="000000100000" w:firstRow="0" w:lastRow="0" w:firstColumn="0" w:lastColumn="0" w:oddVBand="0" w:evenVBand="0" w:oddHBand="1" w:evenHBand="0" w:firstRowFirstColumn="0" w:firstRowLastColumn="0" w:lastRowFirstColumn="0" w:lastRowLastColumn="0"/>
+              <w:rPr>
+                <w:rFonts w:ascii="Times New Roman" w:eastAsiaTheme="majorEastAsia" w:hAnsi="Times New Roman" w:cs="Times New Roman"/>
+                <w:bCs/>
+              </w:rPr>
+            </w:pPr>
+            <w:r>
+              <w:rPr>
+                <w:rFonts w:ascii="Times New Roman" w:eastAsiaTheme="majorEastAsia" w:hAnsi="Times New Roman" w:cs="Times New Roman"/>
+                <w:bCs/>
+              </w:rPr>
+              <w:t>The system checks the patient's insurance policy.</w:t>
+            </w:r>
+          </w:p>
+          <w:p>
+            <w:pPr>
+              <w:pStyle w:val="ListeParagraf"/>
+              <w:numPr>
+                <w:ilvl w:val="0"/>
+                <w:numId w:val="17"/>
+              </w:numPr>
+              <w:spacing w:after="0" w:line="240" w:lineRule="auto"/>
+              <w:cnfStyle w:val="000000100000" w:firstRow="0" w:lastRow="0" w:firstColumn="0" w:lastColumn="0" w:oddVBand="0" w:evenVBand="0" w:oddHBand="1" w:evenHBand="0" w:firstRowFirstColumn="0" w:firstRowLastColumn="0" w:lastRowFirstColumn="0" w:lastRowLastColumn="0"/>
+              <w:rPr>
+                <w:rFonts w:ascii="Times New Roman" w:eastAsiaTheme="majorEastAsia" w:hAnsi="Times New Roman" w:cs="Times New Roman"/>
+                <w:bCs/>
+              </w:rPr>
+            </w:pPr>
+            <w:r>
+              <w:rPr>
+                <w:rFonts w:ascii="Times New Roman" w:eastAsiaTheme="majorEastAsia" w:hAnsi="Times New Roman" w:cs="Times New Roman"/>
+                <w:bCs/>
+              </w:rPr>
+              <w:t>According to the patient's insurance policy</w:t>
+            </w:r>
+            <w:r>
+              <w:rPr>
+                <w:rFonts w:ascii="Times New Roman" w:eastAsiaTheme="majorEastAsia" w:hAnsi="Times New Roman" w:cs="Times New Roman"/>
+                <w:bCs/>
+              </w:rPr>
+              <w:t>,</w:t>
+            </w:r>
+            <w:r>
+              <w:t xml:space="preserve"> </w:t>
+            </w:r>
+            <w:r>
+              <w:rPr>
+                <w:rFonts w:ascii="Times New Roman" w:eastAsiaTheme="majorEastAsia" w:hAnsi="Times New Roman" w:cs="Times New Roman"/>
+                <w:bCs/>
+              </w:rPr>
+              <w:t>t</w:t>
+            </w:r>
+            <w:r>
+              <w:rPr>
+                <w:rFonts w:ascii="Times New Roman" w:eastAsiaTheme="majorEastAsia" w:hAnsi="Times New Roman" w:cs="Times New Roman"/>
+                <w:bCs/>
+              </w:rPr>
+              <w:t>he system implements the necessary discounts.</w:t>
+            </w:r>
+          </w:p>
+          <w:p>
+            <w:pPr>
+              <w:pStyle w:val="ListeParagraf"/>
+              <w:numPr>
+                <w:ilvl w:val="0"/>
+                <w:numId w:val="17"/>
+              </w:numPr>
+              <w:spacing w:after="0" w:line="240" w:lineRule="auto"/>
+              <w:cnfStyle w:val="000000100000" w:firstRow="0" w:lastRow="0" w:firstColumn="0" w:lastColumn="0" w:oddVBand="0" w:evenVBand="0" w:oddHBand="1" w:evenHBand="0" w:firstRowFirstColumn="0" w:firstRowLastColumn="0" w:lastRowFirstColumn="0" w:lastRowLastColumn="0"/>
+              <w:rPr>
+                <w:rFonts w:ascii="Times New Roman" w:eastAsiaTheme="majorEastAsia" w:hAnsi="Times New Roman" w:cs="Times New Roman"/>
+                <w:bCs/>
+              </w:rPr>
+            </w:pPr>
+            <w:r>
+              <w:rPr>
+                <w:rFonts w:ascii="Times New Roman" w:eastAsiaTheme="majorEastAsia" w:hAnsi="Times New Roman" w:cs="Times New Roman"/>
+                <w:bCs/>
+              </w:rPr>
+              <w:t>The system charges the patient's total examination fee.</w:t>
+            </w:r>
+          </w:p>
+          <w:p>
+            <w:pPr>
+              <w:pStyle w:val="ListeParagraf"/>
+              <w:spacing w:after="0" w:line="240" w:lineRule="auto"/>
+              <w:ind w:left="1440"/>
               <w:cnfStyle w:val="000000100000" w:firstRow="0" w:lastRow="0" w:firstColumn="0" w:lastColumn="0" w:oddVBand="0" w:evenVBand="0" w:oddHBand="1" w:evenHBand="0" w:firstRowFirstColumn="0" w:firstRowLastColumn="0" w:lastRowFirstColumn="0" w:lastRowLastColumn="0"/>
               <w:rPr>
                 <w:rFonts w:ascii="Times New Roman" w:eastAsiaTheme="majorEastAsia" w:hAnsi="Times New Roman" w:cs="Times New Roman"/>
@@ -17283,8 +17349,16 @@
               <w:rPr>
                 <w:rFonts w:ascii="Times New Roman" w:hAnsi="Times New Roman" w:cs="Times New Roman"/>
               </w:rPr>
-              <w:t>Alternative Flows :</w:t>
-            </w:r>
+              <w:t xml:space="preserve">Alternative </w:t>
+            </w:r>
+            <w:proofErr w:type="gramStart"/>
+            <w:r>
+              <w:rPr>
+                <w:rFonts w:ascii="Times New Roman" w:hAnsi="Times New Roman" w:cs="Times New Roman"/>
+              </w:rPr>
+              <w:t>Flows :</w:t>
+            </w:r>
+            <w:proofErr w:type="gramEnd"/>
           </w:p>
         </w:tc>
         <w:tc>
@@ -17299,6 +17373,108 @@
           <w:p>
             <w:pPr>
               <w:spacing w:after="0" w:line="240" w:lineRule="auto"/>
+              <w:ind w:left="360"/>
+              <w:cnfStyle w:val="000000010000" w:firstRow="0" w:lastRow="0" w:firstColumn="0" w:lastColumn="0" w:oddVBand="0" w:evenVBand="0" w:oddHBand="0" w:evenHBand="1" w:firstRowFirstColumn="0" w:firstRowLastColumn="0" w:lastRowFirstColumn="0" w:lastRowLastColumn="0"/>
+              <w:rPr>
+                <w:rFonts w:ascii="Times New Roman" w:hAnsi="Times New Roman" w:cs="Times New Roman"/>
+                <w:i/>
+              </w:rPr>
+            </w:pPr>
+          </w:p>
+          <w:p>
+            <w:pPr>
+              <w:spacing w:after="0" w:line="240" w:lineRule="auto"/>
+              <w:ind w:left="360"/>
+              <w:cnfStyle w:val="000000010000" w:firstRow="0" w:lastRow="0" w:firstColumn="0" w:lastColumn="0" w:oddVBand="0" w:evenVBand="0" w:oddHBand="0" w:evenHBand="1" w:firstRowFirstColumn="0" w:firstRowLastColumn="0" w:lastRowFirstColumn="0" w:lastRowLastColumn="0"/>
+              <w:rPr>
+                <w:rFonts w:ascii="Times New Roman" w:hAnsi="Times New Roman" w:cs="Times New Roman"/>
+                <w:i/>
+              </w:rPr>
+            </w:pPr>
+            <w:r>
+              <w:rPr>
+                <w:rFonts w:ascii="Times New Roman" w:hAnsi="Times New Roman" w:cs="Times New Roman"/>
+                <w:i/>
+              </w:rPr>
+              <w:t xml:space="preserve">2a. </w:t>
+            </w:r>
+            <w:r>
+              <w:rPr>
+                <w:rFonts w:ascii="Times New Roman" w:hAnsi="Times New Roman" w:cs="Times New Roman"/>
+                <w:i/>
+              </w:rPr>
+              <w:t xml:space="preserve">The system cannot find any </w:t>
+            </w:r>
+            <w:r>
+              <w:rPr>
+                <w:rFonts w:ascii="Times New Roman" w:hAnsi="Times New Roman" w:cs="Times New Roman"/>
+                <w:i/>
+              </w:rPr>
+              <w:t xml:space="preserve">registered </w:t>
+            </w:r>
+            <w:r>
+              <w:rPr>
+                <w:rFonts w:ascii="Times New Roman" w:hAnsi="Times New Roman" w:cs="Times New Roman"/>
+                <w:i/>
+              </w:rPr>
+              <w:t>health insurance for the patient</w:t>
+            </w:r>
+          </w:p>
+          <w:p>
+            <w:pPr>
+              <w:pStyle w:val="ListeParagraf"/>
+              <w:numPr>
+                <w:ilvl w:val="0"/>
+                <w:numId w:val="18"/>
+              </w:numPr>
+              <w:spacing w:after="0" w:line="240" w:lineRule="auto"/>
+              <w:cnfStyle w:val="000000010000" w:firstRow="0" w:lastRow="0" w:firstColumn="0" w:lastColumn="0" w:oddVBand="0" w:evenVBand="0" w:oddHBand="0" w:evenHBand="1" w:firstRowFirstColumn="0" w:firstRowLastColumn="0" w:lastRowFirstColumn="0" w:lastRowLastColumn="0"/>
+              <w:rPr>
+                <w:rFonts w:ascii="Times New Roman" w:hAnsi="Times New Roman" w:cs="Times New Roman"/>
+                <w:i/>
+              </w:rPr>
+            </w:pPr>
+            <w:r>
+              <w:rPr>
+                <w:rFonts w:ascii="Times New Roman" w:eastAsiaTheme="majorEastAsia" w:hAnsi="Times New Roman" w:cs="Times New Roman"/>
+                <w:bCs/>
+              </w:rPr>
+              <w:t xml:space="preserve">The system </w:t>
+            </w:r>
+            <w:r>
+              <w:rPr>
+                <w:rFonts w:ascii="Times New Roman" w:eastAsiaTheme="majorEastAsia" w:hAnsi="Times New Roman" w:cs="Times New Roman"/>
+                <w:bCs/>
+              </w:rPr>
+              <w:t xml:space="preserve">does not </w:t>
+            </w:r>
+            <w:r>
+              <w:rPr>
+                <w:rFonts w:ascii="Times New Roman" w:eastAsiaTheme="majorEastAsia" w:hAnsi="Times New Roman" w:cs="Times New Roman"/>
+                <w:bCs/>
+              </w:rPr>
+              <w:t xml:space="preserve">not apply any discount to the </w:t>
+            </w:r>
+            <w:r>
+              <w:rPr>
+                <w:rFonts w:ascii="Times New Roman" w:eastAsiaTheme="majorEastAsia" w:hAnsi="Times New Roman" w:cs="Times New Roman"/>
+                <w:bCs/>
+              </w:rPr>
+              <w:t>examination fee</w:t>
+            </w:r>
+            <w:r>
+              <w:rPr>
+                <w:rFonts w:ascii="Times New Roman" w:eastAsiaTheme="majorEastAsia" w:hAnsi="Times New Roman" w:cs="Times New Roman"/>
+                <w:bCs/>
+              </w:rPr>
+              <w:t xml:space="preserve"> to be paid.</w:t>
+            </w:r>
+          </w:p>
+          <w:p>
+            <w:pPr>
+              <w:pStyle w:val="ListeParagraf"/>
+              <w:spacing w:after="0" w:line="240" w:lineRule="auto"/>
+              <w:ind w:left="1440"/>
               <w:cnfStyle w:val="000000010000" w:firstRow="0" w:lastRow="0" w:firstColumn="0" w:lastColumn="0" w:oddVBand="0" w:evenVBand="0" w:oddHBand="0" w:evenHBand="1" w:firstRowFirstColumn="0" w:firstRowLastColumn="0" w:lastRowFirstColumn="0" w:lastRowLastColumn="0"/>
               <w:rPr>
                 <w:rFonts w:ascii="Times New Roman" w:hAnsi="Times New Roman" w:cs="Times New Roman"/>
@@ -17356,60 +17532,12 @@
                 <w:b/>
               </w:rPr>
             </w:pPr>
-          </w:p>
-        </w:tc>
-      </w:tr>
-      <w:tr>
-        <w:trPr>
-          <w:cnfStyle w:val="000000010000" w:firstRow="0" w:lastRow="0" w:firstColumn="0" w:lastColumn="0" w:oddVBand="0" w:evenVBand="0" w:oddHBand="0" w:evenHBand="1" w:firstRowFirstColumn="0" w:firstRowLastColumn="0" w:lastRowFirstColumn="0" w:lastRowLastColumn="0"/>
-        </w:trPr>
-        <w:tc>
-          <w:tcPr>
-            <w:cnfStyle w:val="001000000000" w:firstRow="0" w:lastRow="0" w:firstColumn="1" w:lastColumn="0" w:oddVBand="0" w:evenVBand="0" w:oddHBand="0" w:evenHBand="0" w:firstRowFirstColumn="0" w:firstRowLastColumn="0" w:lastRowFirstColumn="0" w:lastRowLastColumn="0"/>
-            <w:tcW w:w="2240" w:type="dxa"/>
-            <w:gridSpan w:val="2"/>
-            <w:tcBorders>
-              <w:right w:val="single" w:sz="4" w:space="0" w:color="00000A"/>
-            </w:tcBorders>
-            <w:shd w:val="clear" w:color="auto" w:fill="BFBFBF" w:themeFill="background1" w:themeFillShade="BF"/>
-            <w:tcMar>
-              <w:left w:w="97" w:type="dxa"/>
-            </w:tcMar>
-            <w:vAlign w:val="center"/>
-          </w:tcPr>
-          <w:p>
-            <w:pPr>
-              <w:spacing w:after="0" w:line="240" w:lineRule="auto"/>
-            </w:pPr>
-            <w:r>
-              <w:rPr>
-                <w:rFonts w:ascii="Times New Roman" w:hAnsi="Times New Roman" w:cs="Times New Roman"/>
-              </w:rPr>
-              <w:t xml:space="preserve">Special Requirements : </w:t>
-            </w:r>
-          </w:p>
-        </w:tc>
-        <w:tc>
-          <w:tcPr>
-            <w:tcW w:w="7047" w:type="dxa"/>
-            <w:tcBorders>
-              <w:left w:val="single" w:sz="4" w:space="0" w:color="00000A"/>
-            </w:tcBorders>
-            <w:shd w:val="clear" w:color="auto" w:fill="FFFFFF" w:themeFill="background1"/>
-            <w:vAlign w:val="center"/>
-          </w:tcPr>
-          <w:p>
-            <w:pPr>
-              <w:pStyle w:val="ListeParagraf"/>
-              <w:spacing w:after="0" w:line="240" w:lineRule="auto"/>
-              <w:ind w:left="1440"/>
-              <w:cnfStyle w:val="000000010000" w:firstRow="0" w:lastRow="0" w:firstColumn="0" w:lastColumn="0" w:oddVBand="0" w:evenVBand="0" w:oddHBand="0" w:evenHBand="1" w:firstRowFirstColumn="0" w:firstRowLastColumn="0" w:lastRowFirstColumn="0" w:lastRowLastColumn="0"/>
+            <w:r>
               <w:rPr>
                 <w:rFonts w:ascii="Times New Roman" w:eastAsiaTheme="majorEastAsia" w:hAnsi="Times New Roman" w:cs="Times New Roman"/>
-                <w:b/>
-                <w:bCs/>
-              </w:rPr>
-            </w:pPr>
+              </w:rPr>
+              <w:t>The System crushes.</w:t>
+            </w:r>
           </w:p>
         </w:tc>
       </w:tr>
@@ -17466,6 +17594,7 @@
               <w:rPr>
                 <w:rFonts w:ascii="Times New Roman" w:hAnsi="Times New Roman" w:cs="Times New Roman"/>
               </w:rPr>
+              <w:lastRenderedPageBreak/>
               <w:t>Id :</w:t>
             </w:r>
           </w:p>
@@ -17683,7 +17812,6 @@
               <w:rPr>
                 <w:rFonts w:ascii="Times New Roman" w:hAnsi="Times New Roman" w:cs="Times New Roman"/>
               </w:rPr>
-              <w:lastRenderedPageBreak/>
               <w:t>Primary Actor :</w:t>
             </w:r>
           </w:p>
@@ -18385,86 +18513,16 @@
           </w:p>
         </w:tc>
       </w:tr>
-      <w:tr>
-        <w:trPr>
-          <w:cnfStyle w:val="000000010000" w:firstRow="0" w:lastRow="0" w:firstColumn="0" w:lastColumn="0" w:oddVBand="0" w:evenVBand="0" w:oddHBand="0" w:evenHBand="1" w:firstRowFirstColumn="0" w:firstRowLastColumn="0" w:lastRowFirstColumn="0" w:lastRowLastColumn="0"/>
-        </w:trPr>
-        <w:tc>
-          <w:tcPr>
-            <w:cnfStyle w:val="001000000000" w:firstRow="0" w:lastRow="0" w:firstColumn="1" w:lastColumn="0" w:oddVBand="0" w:evenVBand="0" w:oddHBand="0" w:evenHBand="0" w:firstRowFirstColumn="0" w:firstRowLastColumn="0" w:lastRowFirstColumn="0" w:lastRowLastColumn="0"/>
-            <w:tcW w:w="2240" w:type="dxa"/>
-            <w:gridSpan w:val="2"/>
-            <w:tcBorders>
-              <w:right w:val="single" w:sz="4" w:space="0" w:color="00000A"/>
-            </w:tcBorders>
-            <w:shd w:val="clear" w:color="auto" w:fill="BFBFBF" w:themeFill="background1" w:themeFillShade="BF"/>
-            <w:tcMar>
-              <w:left w:w="97" w:type="dxa"/>
-            </w:tcMar>
-            <w:vAlign w:val="center"/>
-          </w:tcPr>
-          <w:p>
-            <w:pPr>
-              <w:spacing w:after="0" w:line="240" w:lineRule="auto"/>
-            </w:pPr>
-            <w:r>
-              <w:rPr>
-                <w:rFonts w:ascii="Times New Roman" w:hAnsi="Times New Roman" w:cs="Times New Roman"/>
-              </w:rPr>
-              <w:t xml:space="preserve">Special Requirements : </w:t>
-            </w:r>
-          </w:p>
-        </w:tc>
-        <w:tc>
-          <w:tcPr>
-            <w:tcW w:w="7047" w:type="dxa"/>
-            <w:tcBorders>
-              <w:left w:val="single" w:sz="4" w:space="0" w:color="00000A"/>
-            </w:tcBorders>
-            <w:shd w:val="clear" w:color="auto" w:fill="FFFFFF" w:themeFill="background1"/>
-            <w:vAlign w:val="center"/>
-          </w:tcPr>
-          <w:p>
-            <w:pPr>
-              <w:pStyle w:val="ListeParagraf"/>
-              <w:numPr>
-                <w:ilvl w:val="0"/>
-                <w:numId w:val="10"/>
-              </w:numPr>
-              <w:spacing w:after="0" w:line="240" w:lineRule="auto"/>
-              <w:cnfStyle w:val="000000010000" w:firstRow="0" w:lastRow="0" w:firstColumn="0" w:lastColumn="0" w:oddVBand="0" w:evenVBand="0" w:oddHBand="0" w:evenHBand="1" w:firstRowFirstColumn="0" w:firstRowLastColumn="0" w:lastRowFirstColumn="0" w:lastRowLastColumn="0"/>
-            </w:pPr>
-            <w:r>
-              <w:rPr>
-                <w:rFonts w:ascii="Times New Roman" w:eastAsiaTheme="majorEastAsia" w:hAnsi="Times New Roman" w:cs="Times New Roman"/>
-                <w:b/>
-                <w:bCs/>
-              </w:rPr>
-              <w:t>…</w:t>
-            </w:r>
-          </w:p>
-          <w:p>
-            <w:pPr>
-              <w:pStyle w:val="ListeParagraf"/>
-              <w:numPr>
-                <w:ilvl w:val="0"/>
-                <w:numId w:val="10"/>
-              </w:numPr>
-              <w:spacing w:after="0" w:line="240" w:lineRule="auto"/>
-              <w:cnfStyle w:val="000000010000" w:firstRow="0" w:lastRow="0" w:firstColumn="0" w:lastColumn="0" w:oddVBand="0" w:evenVBand="0" w:oddHBand="0" w:evenHBand="1" w:firstRowFirstColumn="0" w:firstRowLastColumn="0" w:lastRowFirstColumn="0" w:lastRowLastColumn="0"/>
-            </w:pPr>
-            <w:r>
-              <w:rPr>
-                <w:rFonts w:ascii="Times New Roman" w:eastAsiaTheme="majorEastAsia" w:hAnsi="Times New Roman" w:cs="Times New Roman"/>
-                <w:b/>
-                <w:bCs/>
-              </w:rPr>
-              <w:t>…</w:t>
-            </w:r>
-          </w:p>
-        </w:tc>
-      </w:tr>
     </w:tbl>
+    <w:p>
+      <w:pPr>
+        <w:rPr>
+          <w:rFonts w:ascii="Times New Roman" w:eastAsiaTheme="majorEastAsia" w:hAnsi="Times New Roman" w:cs="Times New Roman"/>
+          <w:sz w:val="40"/>
+          <w:szCs w:val="40"/>
+        </w:rPr>
+      </w:pPr>
+    </w:p>
     <w:p>
       <w:pPr>
         <w:rPr>
@@ -18571,13 +18629,14 @@
               <w:rPr>
                 <w:rFonts w:ascii="Times New Roman" w:hAnsi="Times New Roman" w:cs="Times New Roman"/>
               </w:rPr>
+              <w:lastRenderedPageBreak/>
               <w:t>Id :</w:t>
             </w:r>
           </w:p>
         </w:tc>
         <w:tc>
           <w:tcPr>
-            <w:tcW w:w="7052" w:type="dxa"/>
+            <w:tcW w:w="7053" w:type="dxa"/>
             <w:gridSpan w:val="2"/>
             <w:tcBorders>
               <w:top w:val="single" w:sz="4" w:space="0" w:color="00000A"/>
@@ -18634,7 +18693,7 @@
         </w:tc>
         <w:tc>
           <w:tcPr>
-            <w:tcW w:w="7052" w:type="dxa"/>
+            <w:tcW w:w="7053" w:type="dxa"/>
             <w:gridSpan w:val="2"/>
             <w:tcBorders>
               <w:top w:val="single" w:sz="4" w:space="0" w:color="00000A"/>
@@ -18693,7 +18752,7 @@
         </w:tc>
         <w:tc>
           <w:tcPr>
-            <w:tcW w:w="7052" w:type="dxa"/>
+            <w:tcW w:w="7053" w:type="dxa"/>
             <w:gridSpan w:val="2"/>
             <w:tcBorders>
               <w:top w:val="single" w:sz="4" w:space="0" w:color="00000A"/>
@@ -18792,14 +18851,13 @@
               <w:rPr>
                 <w:rFonts w:ascii="Times New Roman" w:hAnsi="Times New Roman" w:cs="Times New Roman"/>
               </w:rPr>
-              <w:lastRenderedPageBreak/>
               <w:t>Primary Actor :</w:t>
             </w:r>
           </w:p>
         </w:tc>
         <w:tc>
           <w:tcPr>
-            <w:tcW w:w="7046" w:type="dxa"/>
+            <w:tcW w:w="7047" w:type="dxa"/>
             <w:tcBorders>
               <w:top w:val="single" w:sz="4" w:space="0" w:color="00000A"/>
               <w:left w:val="single" w:sz="4" w:space="0" w:color="00000A"/>
@@ -18862,7 +18920,7 @@
         </w:tc>
         <w:tc>
           <w:tcPr>
-            <w:tcW w:w="7046" w:type="dxa"/>
+            <w:tcW w:w="7047" w:type="dxa"/>
             <w:tcBorders>
               <w:left w:val="single" w:sz="4" w:space="0" w:color="00000A"/>
             </w:tcBorders>
@@ -18879,8 +18937,8 @@
               <w:spacing w:after="0" w:line="240" w:lineRule="auto"/>
               <w:cnfStyle w:val="000000010000" w:firstRow="0" w:lastRow="0" w:firstColumn="0" w:lastColumn="0" w:oddVBand="0" w:evenVBand="0" w:oddHBand="0" w:evenHBand="1" w:firstRowFirstColumn="0" w:firstRowLastColumn="0" w:lastRowFirstColumn="0" w:lastRowLastColumn="0"/>
             </w:pPr>
-            <w:bookmarkStart w:id="30" w:name="_GoBack1"/>
-            <w:bookmarkEnd w:id="30"/>
+            <w:bookmarkStart w:id="28" w:name="_GoBack1"/>
+            <w:bookmarkEnd w:id="28"/>
             <w:r>
               <w:rPr>
                 <w:rFonts w:ascii="Times New Roman" w:hAnsi="Times New Roman" w:cs="Times New Roman"/>
@@ -18924,7 +18982,7 @@
         </w:tc>
         <w:tc>
           <w:tcPr>
-            <w:tcW w:w="7046" w:type="dxa"/>
+            <w:tcW w:w="7047" w:type="dxa"/>
             <w:tcBorders>
               <w:left w:val="single" w:sz="4" w:space="0" w:color="00000A"/>
             </w:tcBorders>
@@ -19016,7 +19074,7 @@
         </w:tc>
         <w:tc>
           <w:tcPr>
-            <w:tcW w:w="7046" w:type="dxa"/>
+            <w:tcW w:w="7047" w:type="dxa"/>
             <w:tcBorders>
               <w:left w:val="single" w:sz="4" w:space="0" w:color="00000A"/>
             </w:tcBorders>
@@ -19089,7 +19147,7 @@
         </w:tc>
         <w:tc>
           <w:tcPr>
-            <w:tcW w:w="7046" w:type="dxa"/>
+            <w:tcW w:w="7047" w:type="dxa"/>
             <w:tcBorders>
               <w:left w:val="single" w:sz="4" w:space="0" w:color="00000A"/>
             </w:tcBorders>
@@ -19298,7 +19356,7 @@
         </w:tc>
         <w:tc>
           <w:tcPr>
-            <w:tcW w:w="7046" w:type="dxa"/>
+            <w:tcW w:w="7047" w:type="dxa"/>
             <w:tcBorders>
               <w:left w:val="single" w:sz="4" w:space="0" w:color="00000A"/>
             </w:tcBorders>
@@ -19339,7 +19397,16 @@
                 <w:rFonts w:ascii="Times New Roman" w:hAnsi="Times New Roman" w:cs="Times New Roman"/>
                 <w:i/>
               </w:rPr>
-              <w:t>. Patient does not choose the way of reminder.</w:t>
+              <w:t>. P</w:t>
+            </w:r>
+            <w:bookmarkStart w:id="29" w:name="_GoBack"/>
+            <w:bookmarkEnd w:id="29"/>
+            <w:r>
+              <w:rPr>
+                <w:rFonts w:ascii="Times New Roman" w:hAnsi="Times New Roman" w:cs="Times New Roman"/>
+                <w:i/>
+              </w:rPr>
+              <w:t>atient does not choose the way of reminder.</w:t>
             </w:r>
           </w:p>
           <w:p>
@@ -19424,7 +19491,7 @@
         </w:tc>
         <w:tc>
           <w:tcPr>
-            <w:tcW w:w="7046" w:type="dxa"/>
+            <w:tcW w:w="7047" w:type="dxa"/>
             <w:tcBorders>
               <w:left w:val="single" w:sz="4" w:space="0" w:color="00000A"/>
             </w:tcBorders>
@@ -19463,69 +19530,7 @@
           </w:p>
         </w:tc>
       </w:tr>
-      <w:tr>
-        <w:trPr>
-          <w:cnfStyle w:val="000000010000" w:firstRow="0" w:lastRow="0" w:firstColumn="0" w:lastColumn="0" w:oddVBand="0" w:evenVBand="0" w:oddHBand="0" w:evenHBand="1" w:firstRowFirstColumn="0" w:firstRowLastColumn="0" w:lastRowFirstColumn="0" w:lastRowLastColumn="0"/>
-        </w:trPr>
-        <w:tc>
-          <w:tcPr>
-            <w:cnfStyle w:val="001000000000" w:firstRow="0" w:lastRow="0" w:firstColumn="1" w:lastColumn="0" w:oddVBand="0" w:evenVBand="0" w:oddHBand="0" w:evenHBand="0" w:firstRowFirstColumn="0" w:firstRowLastColumn="0" w:lastRowFirstColumn="0" w:lastRowLastColumn="0"/>
-            <w:tcW w:w="2240" w:type="dxa"/>
-            <w:gridSpan w:val="2"/>
-            <w:tcBorders>
-              <w:right w:val="single" w:sz="4" w:space="0" w:color="00000A"/>
-            </w:tcBorders>
-            <w:shd w:val="clear" w:color="auto" w:fill="BFBFBF" w:themeFill="background1" w:themeFillShade="BF"/>
-            <w:tcMar>
-              <w:left w:w="97" w:type="dxa"/>
-            </w:tcMar>
-            <w:vAlign w:val="center"/>
-          </w:tcPr>
-          <w:p>
-            <w:pPr>
-              <w:spacing w:after="0" w:line="240" w:lineRule="auto"/>
-            </w:pPr>
-            <w:r>
-              <w:rPr>
-                <w:rFonts w:ascii="Times New Roman" w:hAnsi="Times New Roman" w:cs="Times New Roman"/>
-              </w:rPr>
-              <w:t xml:space="preserve">Special Requirements : </w:t>
-            </w:r>
-          </w:p>
-        </w:tc>
-        <w:tc>
-          <w:tcPr>
-            <w:tcW w:w="7046" w:type="dxa"/>
-            <w:tcBorders>
-              <w:left w:val="single" w:sz="4" w:space="0" w:color="00000A"/>
-            </w:tcBorders>
-            <w:shd w:val="clear" w:color="auto" w:fill="FFFFFF" w:themeFill="background1"/>
-            <w:vAlign w:val="center"/>
-          </w:tcPr>
-          <w:p>
-            <w:pPr>
-              <w:pStyle w:val="ListeParagraf"/>
-              <w:spacing w:after="0" w:line="240" w:lineRule="auto"/>
-              <w:ind w:left="1440"/>
-              <w:cnfStyle w:val="000000010000" w:firstRow="0" w:lastRow="0" w:firstColumn="0" w:lastColumn="0" w:oddVBand="0" w:evenVBand="0" w:oddHBand="0" w:evenHBand="1" w:firstRowFirstColumn="0" w:firstRowLastColumn="0" w:lastRowFirstColumn="0" w:lastRowLastColumn="0"/>
-            </w:pPr>
-            <w:r>
-              <w:t>…</w:t>
-            </w:r>
-          </w:p>
-        </w:tc>
-      </w:tr>
     </w:tbl>
-    <w:p>
-      <w:pPr>
-        <w:pStyle w:val="Balk1"/>
-        <w:numPr>
-          <w:ilvl w:val="0"/>
-          <w:numId w:val="0"/>
-        </w:numPr>
-        <w:ind w:left="432"/>
-      </w:pPr>
-    </w:p>
     <w:p>
       <w:pPr>
         <w:pStyle w:val="Balk1"/>
@@ -19534,8 +19539,8 @@
           <w:numId w:val="2"/>
         </w:numPr>
       </w:pPr>
-      <w:bookmarkStart w:id="31" w:name="_Toc467252367"/>
-      <w:bookmarkEnd w:id="31"/>
+      <w:bookmarkStart w:id="30" w:name="_Toc467252367"/>
+      <w:bookmarkEnd w:id="30"/>
       <w:r>
         <w:t>Domain Model</w:t>
       </w:r>
@@ -19588,7 +19593,6 @@
         <w:docPartUnique/>
       </w:docPartObj>
     </w:sdtPr>
-    <w:sdtEndPr/>
     <w:sdtContent>
       <w:p>
         <w:pPr>
@@ -19608,7 +19612,7 @@
           <w:rPr>
             <w:noProof/>
           </w:rPr>
-          <w:t>7</w:t>
+          <w:t>18</w:t>
         </w:r>
         <w:r>
           <w:fldChar w:fldCharType="end"/>
@@ -20030,6 +20034,92 @@
     </w:lvl>
   </w:abstractNum>
   <w:abstractNum w:abstractNumId="4">
+    <w:nsid w:val="1744504D"/>
+    <w:multiLevelType w:val="hybridMultilevel"/>
+    <w:tmpl w:val="D0FC0ED4"/>
+    <w:lvl w:ilvl="0" w:tplc="0409000F">
+      <w:start w:val="1"/>
+      <w:numFmt w:val="decimal"/>
+      <w:lvlText w:val="%1."/>
+      <w:lvlJc w:val="left"/>
+      <w:pPr>
+        <w:ind w:left="1440" w:hanging="360"/>
+      </w:pPr>
+    </w:lvl>
+    <w:lvl w:ilvl="1" w:tplc="04090019" w:tentative="1">
+      <w:start w:val="1"/>
+      <w:numFmt w:val="lowerLetter"/>
+      <w:lvlText w:val="%2."/>
+      <w:lvlJc w:val="left"/>
+      <w:pPr>
+        <w:ind w:left="2160" w:hanging="360"/>
+      </w:pPr>
+    </w:lvl>
+    <w:lvl w:ilvl="2" w:tplc="0409001B" w:tentative="1">
+      <w:start w:val="1"/>
+      <w:numFmt w:val="lowerRoman"/>
+      <w:lvlText w:val="%3."/>
+      <w:lvlJc w:val="right"/>
+      <w:pPr>
+        <w:ind w:left="2880" w:hanging="180"/>
+      </w:pPr>
+    </w:lvl>
+    <w:lvl w:ilvl="3" w:tplc="0409000F" w:tentative="1">
+      <w:start w:val="1"/>
+      <w:numFmt w:val="decimal"/>
+      <w:lvlText w:val="%4."/>
+      <w:lvlJc w:val="left"/>
+      <w:pPr>
+        <w:ind w:left="3600" w:hanging="360"/>
+      </w:pPr>
+    </w:lvl>
+    <w:lvl w:ilvl="4" w:tplc="04090019" w:tentative="1">
+      <w:start w:val="1"/>
+      <w:numFmt w:val="lowerLetter"/>
+      <w:lvlText w:val="%5."/>
+      <w:lvlJc w:val="left"/>
+      <w:pPr>
+        <w:ind w:left="4320" w:hanging="360"/>
+      </w:pPr>
+    </w:lvl>
+    <w:lvl w:ilvl="5" w:tplc="0409001B" w:tentative="1">
+      <w:start w:val="1"/>
+      <w:numFmt w:val="lowerRoman"/>
+      <w:lvlText w:val="%6."/>
+      <w:lvlJc w:val="right"/>
+      <w:pPr>
+        <w:ind w:left="5040" w:hanging="180"/>
+      </w:pPr>
+    </w:lvl>
+    <w:lvl w:ilvl="6" w:tplc="0409000F" w:tentative="1">
+      <w:start w:val="1"/>
+      <w:numFmt w:val="decimal"/>
+      <w:lvlText w:val="%7."/>
+      <w:lvlJc w:val="left"/>
+      <w:pPr>
+        <w:ind w:left="5760" w:hanging="360"/>
+      </w:pPr>
+    </w:lvl>
+    <w:lvl w:ilvl="7" w:tplc="04090019" w:tentative="1">
+      <w:start w:val="1"/>
+      <w:numFmt w:val="lowerLetter"/>
+      <w:lvlText w:val="%8."/>
+      <w:lvlJc w:val="left"/>
+      <w:pPr>
+        <w:ind w:left="6480" w:hanging="360"/>
+      </w:pPr>
+    </w:lvl>
+    <w:lvl w:ilvl="8" w:tplc="0409001B" w:tentative="1">
+      <w:start w:val="1"/>
+      <w:numFmt w:val="lowerRoman"/>
+      <w:lvlText w:val="%9."/>
+      <w:lvlJc w:val="right"/>
+      <w:pPr>
+        <w:ind w:left="7200" w:hanging="180"/>
+      </w:pPr>
+    </w:lvl>
+  </w:abstractNum>
+  <w:abstractNum w:abstractNumId="5">
     <w:nsid w:val="1B5A0C21"/>
     <w:multiLevelType w:val="multilevel"/>
     <w:tmpl w:val="E19EF5E2"/>
@@ -20115,7 +20205,7 @@
       </w:pPr>
     </w:lvl>
   </w:abstractNum>
-  <w:abstractNum w:abstractNumId="5">
+  <w:abstractNum w:abstractNumId="6">
     <w:nsid w:val="24CB4BAB"/>
     <w:multiLevelType w:val="multilevel"/>
     <w:tmpl w:val="5C826786"/>
@@ -20205,7 +20295,7 @@
       </w:pPr>
     </w:lvl>
   </w:abstractNum>
-  <w:abstractNum w:abstractNumId="6">
+  <w:abstractNum w:abstractNumId="7">
     <w:nsid w:val="2F4D56D4"/>
     <w:multiLevelType w:val="multilevel"/>
     <w:tmpl w:val="B46AB2EA"/>
@@ -20295,7 +20385,233 @@
       </w:pPr>
     </w:lvl>
   </w:abstractNum>
-  <w:abstractNum w:abstractNumId="7">
+  <w:abstractNum w:abstractNumId="8">
+    <w:nsid w:val="306F4BAA"/>
+    <w:multiLevelType w:val="hybridMultilevel"/>
+    <w:tmpl w:val="F6049F34"/>
+    <w:lvl w:ilvl="0" w:tplc="04090001">
+      <w:start w:val="1"/>
+      <w:numFmt w:val="bullet"/>
+      <w:lvlText w:val=""/>
+      <w:lvlJc w:val="left"/>
+      <w:pPr>
+        <w:ind w:left="2160" w:hanging="360"/>
+      </w:pPr>
+      <w:rPr>
+        <w:rFonts w:ascii="Symbol" w:hAnsi="Symbol" w:hint="default"/>
+      </w:rPr>
+    </w:lvl>
+    <w:lvl w:ilvl="1" w:tplc="04090003" w:tentative="1">
+      <w:start w:val="1"/>
+      <w:numFmt w:val="bullet"/>
+      <w:lvlText w:val="o"/>
+      <w:lvlJc w:val="left"/>
+      <w:pPr>
+        <w:ind w:left="2880" w:hanging="360"/>
+      </w:pPr>
+      <w:rPr>
+        <w:rFonts w:ascii="Courier New" w:hAnsi="Courier New" w:cs="Courier New" w:hint="default"/>
+      </w:rPr>
+    </w:lvl>
+    <w:lvl w:ilvl="2" w:tplc="04090005" w:tentative="1">
+      <w:start w:val="1"/>
+      <w:numFmt w:val="bullet"/>
+      <w:lvlText w:val=""/>
+      <w:lvlJc w:val="left"/>
+      <w:pPr>
+        <w:ind w:left="3600" w:hanging="360"/>
+      </w:pPr>
+      <w:rPr>
+        <w:rFonts w:ascii="Wingdings" w:hAnsi="Wingdings" w:hint="default"/>
+      </w:rPr>
+    </w:lvl>
+    <w:lvl w:ilvl="3" w:tplc="04090001" w:tentative="1">
+      <w:start w:val="1"/>
+      <w:numFmt w:val="bullet"/>
+      <w:lvlText w:val=""/>
+      <w:lvlJc w:val="left"/>
+      <w:pPr>
+        <w:ind w:left="4320" w:hanging="360"/>
+      </w:pPr>
+      <w:rPr>
+        <w:rFonts w:ascii="Symbol" w:hAnsi="Symbol" w:hint="default"/>
+      </w:rPr>
+    </w:lvl>
+    <w:lvl w:ilvl="4" w:tplc="04090003" w:tentative="1">
+      <w:start w:val="1"/>
+      <w:numFmt w:val="bullet"/>
+      <w:lvlText w:val="o"/>
+      <w:lvlJc w:val="left"/>
+      <w:pPr>
+        <w:ind w:left="5040" w:hanging="360"/>
+      </w:pPr>
+      <w:rPr>
+        <w:rFonts w:ascii="Courier New" w:hAnsi="Courier New" w:cs="Courier New" w:hint="default"/>
+      </w:rPr>
+    </w:lvl>
+    <w:lvl w:ilvl="5" w:tplc="04090005" w:tentative="1">
+      <w:start w:val="1"/>
+      <w:numFmt w:val="bullet"/>
+      <w:lvlText w:val=""/>
+      <w:lvlJc w:val="left"/>
+      <w:pPr>
+        <w:ind w:left="5760" w:hanging="360"/>
+      </w:pPr>
+      <w:rPr>
+        <w:rFonts w:ascii="Wingdings" w:hAnsi="Wingdings" w:hint="default"/>
+      </w:rPr>
+    </w:lvl>
+    <w:lvl w:ilvl="6" w:tplc="04090001" w:tentative="1">
+      <w:start w:val="1"/>
+      <w:numFmt w:val="bullet"/>
+      <w:lvlText w:val=""/>
+      <w:lvlJc w:val="left"/>
+      <w:pPr>
+        <w:ind w:left="6480" w:hanging="360"/>
+      </w:pPr>
+      <w:rPr>
+        <w:rFonts w:ascii="Symbol" w:hAnsi="Symbol" w:hint="default"/>
+      </w:rPr>
+    </w:lvl>
+    <w:lvl w:ilvl="7" w:tplc="04090003" w:tentative="1">
+      <w:start w:val="1"/>
+      <w:numFmt w:val="bullet"/>
+      <w:lvlText w:val="o"/>
+      <w:lvlJc w:val="left"/>
+      <w:pPr>
+        <w:ind w:left="7200" w:hanging="360"/>
+      </w:pPr>
+      <w:rPr>
+        <w:rFonts w:ascii="Courier New" w:hAnsi="Courier New" w:cs="Courier New" w:hint="default"/>
+      </w:rPr>
+    </w:lvl>
+    <w:lvl w:ilvl="8" w:tplc="04090005" w:tentative="1">
+      <w:start w:val="1"/>
+      <w:numFmt w:val="bullet"/>
+      <w:lvlText w:val=""/>
+      <w:lvlJc w:val="left"/>
+      <w:pPr>
+        <w:ind w:left="7920" w:hanging="360"/>
+      </w:pPr>
+      <w:rPr>
+        <w:rFonts w:ascii="Wingdings" w:hAnsi="Wingdings" w:hint="default"/>
+      </w:rPr>
+    </w:lvl>
+  </w:abstractNum>
+  <w:abstractNum w:abstractNumId="9">
+    <w:nsid w:val="34D047EB"/>
+    <w:multiLevelType w:val="hybridMultilevel"/>
+    <w:tmpl w:val="961E7086"/>
+    <w:lvl w:ilvl="0" w:tplc="04090001">
+      <w:start w:val="1"/>
+      <w:numFmt w:val="bullet"/>
+      <w:lvlText w:val=""/>
+      <w:lvlJc w:val="left"/>
+      <w:pPr>
+        <w:ind w:left="720" w:hanging="360"/>
+      </w:pPr>
+      <w:rPr>
+        <w:rFonts w:ascii="Symbol" w:hAnsi="Symbol" w:hint="default"/>
+      </w:rPr>
+    </w:lvl>
+    <w:lvl w:ilvl="1" w:tplc="04090003" w:tentative="1">
+      <w:start w:val="1"/>
+      <w:numFmt w:val="bullet"/>
+      <w:lvlText w:val="o"/>
+      <w:lvlJc w:val="left"/>
+      <w:pPr>
+        <w:ind w:left="1440" w:hanging="360"/>
+      </w:pPr>
+      <w:rPr>
+        <w:rFonts w:ascii="Courier New" w:hAnsi="Courier New" w:cs="Courier New" w:hint="default"/>
+      </w:rPr>
+    </w:lvl>
+    <w:lvl w:ilvl="2" w:tplc="04090005" w:tentative="1">
+      <w:start w:val="1"/>
+      <w:numFmt w:val="bullet"/>
+      <w:lvlText w:val=""/>
+      <w:lvlJc w:val="left"/>
+      <w:pPr>
+        <w:ind w:left="2160" w:hanging="360"/>
+      </w:pPr>
+      <w:rPr>
+        <w:rFonts w:ascii="Wingdings" w:hAnsi="Wingdings" w:hint="default"/>
+      </w:rPr>
+    </w:lvl>
+    <w:lvl w:ilvl="3" w:tplc="04090001" w:tentative="1">
+      <w:start w:val="1"/>
+      <w:numFmt w:val="bullet"/>
+      <w:lvlText w:val=""/>
+      <w:lvlJc w:val="left"/>
+      <w:pPr>
+        <w:ind w:left="2880" w:hanging="360"/>
+      </w:pPr>
+      <w:rPr>
+        <w:rFonts w:ascii="Symbol" w:hAnsi="Symbol" w:hint="default"/>
+      </w:rPr>
+    </w:lvl>
+    <w:lvl w:ilvl="4" w:tplc="04090003" w:tentative="1">
+      <w:start w:val="1"/>
+      <w:numFmt w:val="bullet"/>
+      <w:lvlText w:val="o"/>
+      <w:lvlJc w:val="left"/>
+      <w:pPr>
+        <w:ind w:left="3600" w:hanging="360"/>
+      </w:pPr>
+      <w:rPr>
+        <w:rFonts w:ascii="Courier New" w:hAnsi="Courier New" w:cs="Courier New" w:hint="default"/>
+      </w:rPr>
+    </w:lvl>
+    <w:lvl w:ilvl="5" w:tplc="04090005" w:tentative="1">
+      <w:start w:val="1"/>
+      <w:numFmt w:val="bullet"/>
+      <w:lvlText w:val=""/>
+      <w:lvlJc w:val="left"/>
+      <w:pPr>
+        <w:ind w:left="4320" w:hanging="360"/>
+      </w:pPr>
+      <w:rPr>
+        <w:rFonts w:ascii="Wingdings" w:hAnsi="Wingdings" w:hint="default"/>
+      </w:rPr>
+    </w:lvl>
+    <w:lvl w:ilvl="6" w:tplc="04090001" w:tentative="1">
+      <w:start w:val="1"/>
+      <w:numFmt w:val="bullet"/>
+      <w:lvlText w:val=""/>
+      <w:lvlJc w:val="left"/>
+      <w:pPr>
+        <w:ind w:left="5040" w:hanging="360"/>
+      </w:pPr>
+      <w:rPr>
+        <w:rFonts w:ascii="Symbol" w:hAnsi="Symbol" w:hint="default"/>
+      </w:rPr>
+    </w:lvl>
+    <w:lvl w:ilvl="7" w:tplc="04090003" w:tentative="1">
+      <w:start w:val="1"/>
+      <w:numFmt w:val="bullet"/>
+      <w:lvlText w:val="o"/>
+      <w:lvlJc w:val="left"/>
+      <w:pPr>
+        <w:ind w:left="5760" w:hanging="360"/>
+      </w:pPr>
+      <w:rPr>
+        <w:rFonts w:ascii="Courier New" w:hAnsi="Courier New" w:cs="Courier New" w:hint="default"/>
+      </w:rPr>
+    </w:lvl>
+    <w:lvl w:ilvl="8" w:tplc="04090005" w:tentative="1">
+      <w:start w:val="1"/>
+      <w:numFmt w:val="bullet"/>
+      <w:lvlText w:val=""/>
+      <w:lvlJc w:val="left"/>
+      <w:pPr>
+        <w:ind w:left="6480" w:hanging="360"/>
+      </w:pPr>
+      <w:rPr>
+        <w:rFonts w:ascii="Wingdings" w:hAnsi="Wingdings" w:hint="default"/>
+      </w:rPr>
+    </w:lvl>
+  </w:abstractNum>
+  <w:abstractNum w:abstractNumId="10">
     <w:nsid w:val="353F73BA"/>
     <w:multiLevelType w:val="multilevel"/>
     <w:tmpl w:val="05BE96A6"/>
@@ -20394,7 +20710,93 @@
       </w:pPr>
     </w:lvl>
   </w:abstractNum>
-  <w:abstractNum w:abstractNumId="8">
+  <w:abstractNum w:abstractNumId="11">
+    <w:nsid w:val="36884DAC"/>
+    <w:multiLevelType w:val="hybridMultilevel"/>
+    <w:tmpl w:val="D0FC0ED4"/>
+    <w:lvl w:ilvl="0" w:tplc="0409000F">
+      <w:start w:val="1"/>
+      <w:numFmt w:val="decimal"/>
+      <w:lvlText w:val="%1."/>
+      <w:lvlJc w:val="left"/>
+      <w:pPr>
+        <w:ind w:left="1440" w:hanging="360"/>
+      </w:pPr>
+    </w:lvl>
+    <w:lvl w:ilvl="1" w:tplc="04090019" w:tentative="1">
+      <w:start w:val="1"/>
+      <w:numFmt w:val="lowerLetter"/>
+      <w:lvlText w:val="%2."/>
+      <w:lvlJc w:val="left"/>
+      <w:pPr>
+        <w:ind w:left="2160" w:hanging="360"/>
+      </w:pPr>
+    </w:lvl>
+    <w:lvl w:ilvl="2" w:tplc="0409001B" w:tentative="1">
+      <w:start w:val="1"/>
+      <w:numFmt w:val="lowerRoman"/>
+      <w:lvlText w:val="%3."/>
+      <w:lvlJc w:val="right"/>
+      <w:pPr>
+        <w:ind w:left="2880" w:hanging="180"/>
+      </w:pPr>
+    </w:lvl>
+    <w:lvl w:ilvl="3" w:tplc="0409000F" w:tentative="1">
+      <w:start w:val="1"/>
+      <w:numFmt w:val="decimal"/>
+      <w:lvlText w:val="%4."/>
+      <w:lvlJc w:val="left"/>
+      <w:pPr>
+        <w:ind w:left="3600" w:hanging="360"/>
+      </w:pPr>
+    </w:lvl>
+    <w:lvl w:ilvl="4" w:tplc="04090019" w:tentative="1">
+      <w:start w:val="1"/>
+      <w:numFmt w:val="lowerLetter"/>
+      <w:lvlText w:val="%5."/>
+      <w:lvlJc w:val="left"/>
+      <w:pPr>
+        <w:ind w:left="4320" w:hanging="360"/>
+      </w:pPr>
+    </w:lvl>
+    <w:lvl w:ilvl="5" w:tplc="0409001B" w:tentative="1">
+      <w:start w:val="1"/>
+      <w:numFmt w:val="lowerRoman"/>
+      <w:lvlText w:val="%6."/>
+      <w:lvlJc w:val="right"/>
+      <w:pPr>
+        <w:ind w:left="5040" w:hanging="180"/>
+      </w:pPr>
+    </w:lvl>
+    <w:lvl w:ilvl="6" w:tplc="0409000F" w:tentative="1">
+      <w:start w:val="1"/>
+      <w:numFmt w:val="decimal"/>
+      <w:lvlText w:val="%7."/>
+      <w:lvlJc w:val="left"/>
+      <w:pPr>
+        <w:ind w:left="5760" w:hanging="360"/>
+      </w:pPr>
+    </w:lvl>
+    <w:lvl w:ilvl="7" w:tplc="04090019" w:tentative="1">
+      <w:start w:val="1"/>
+      <w:numFmt w:val="lowerLetter"/>
+      <w:lvlText w:val="%8."/>
+      <w:lvlJc w:val="left"/>
+      <w:pPr>
+        <w:ind w:left="6480" w:hanging="360"/>
+      </w:pPr>
+    </w:lvl>
+    <w:lvl w:ilvl="8" w:tplc="0409001B" w:tentative="1">
+      <w:start w:val="1"/>
+      <w:numFmt w:val="lowerRoman"/>
+      <w:lvlText w:val="%9."/>
+      <w:lvlJc w:val="right"/>
+      <w:pPr>
+        <w:ind w:left="7200" w:hanging="180"/>
+      </w:pPr>
+    </w:lvl>
+  </w:abstractNum>
+  <w:abstractNum w:abstractNumId="12">
     <w:nsid w:val="39E36F4F"/>
     <w:multiLevelType w:val="multilevel"/>
     <w:tmpl w:val="D11A73F6"/>
@@ -20508,7 +20910,7 @@
       </w:rPr>
     </w:lvl>
   </w:abstractNum>
-  <w:abstractNum w:abstractNumId="9">
+  <w:abstractNum w:abstractNumId="13">
     <w:nsid w:val="41BC0EB7"/>
     <w:multiLevelType w:val="multilevel"/>
     <w:tmpl w:val="621E7C30"/>
@@ -20594,7 +20996,7 @@
       </w:pPr>
     </w:lvl>
   </w:abstractNum>
-  <w:abstractNum w:abstractNumId="10">
+  <w:abstractNum w:abstractNumId="14">
     <w:nsid w:val="589A4415"/>
     <w:multiLevelType w:val="multilevel"/>
     <w:tmpl w:val="380ED3C8"/>
@@ -20684,7 +21086,7 @@
       </w:pPr>
     </w:lvl>
   </w:abstractNum>
-  <w:abstractNum w:abstractNumId="11">
+  <w:abstractNum w:abstractNumId="15">
     <w:nsid w:val="5F0058C5"/>
     <w:multiLevelType w:val="multilevel"/>
     <w:tmpl w:val="7518BD1C"/>
@@ -20770,7 +21172,7 @@
       </w:pPr>
     </w:lvl>
   </w:abstractNum>
-  <w:abstractNum w:abstractNumId="12">
+  <w:abstractNum w:abstractNumId="16">
     <w:nsid w:val="79D248D8"/>
     <w:multiLevelType w:val="multilevel"/>
     <w:tmpl w:val="781AF196"/>
@@ -20883,7 +21285,7 @@
       </w:rPr>
     </w:lvl>
   </w:abstractNum>
-  <w:abstractNum w:abstractNumId="13">
+  <w:abstractNum w:abstractNumId="17">
     <w:nsid w:val="7D730958"/>
     <w:multiLevelType w:val="multilevel"/>
     <w:tmpl w:val="427C06D8"/>
@@ -20997,46 +21399,58 @@
     </w:lvl>
   </w:abstractNum>
   <w:num w:numId="1">
-    <w:abstractNumId w:val="7"/>
+    <w:abstractNumId w:val="10"/>
   </w:num>
   <w:num w:numId="2">
     <w:abstractNumId w:val="1"/>
   </w:num>
   <w:num w:numId="3">
-    <w:abstractNumId w:val="13"/>
+    <w:abstractNumId w:val="17"/>
   </w:num>
   <w:num w:numId="4">
     <w:abstractNumId w:val="2"/>
   </w:num>
   <w:num w:numId="5">
-    <w:abstractNumId w:val="5"/>
+    <w:abstractNumId w:val="6"/>
   </w:num>
   <w:num w:numId="6">
     <w:abstractNumId w:val="0"/>
   </w:num>
   <w:num w:numId="7">
-    <w:abstractNumId w:val="4"/>
+    <w:abstractNumId w:val="5"/>
   </w:num>
   <w:num w:numId="8">
-    <w:abstractNumId w:val="9"/>
+    <w:abstractNumId w:val="13"/>
   </w:num>
   <w:num w:numId="9">
-    <w:abstractNumId w:val="11"/>
+    <w:abstractNumId w:val="15"/>
   </w:num>
   <w:num w:numId="10">
-    <w:abstractNumId w:val="8"/>
+    <w:abstractNumId w:val="12"/>
   </w:num>
   <w:num w:numId="11">
     <w:abstractNumId w:val="3"/>
   </w:num>
   <w:num w:numId="12">
-    <w:abstractNumId w:val="12"/>
+    <w:abstractNumId w:val="16"/>
   </w:num>
   <w:num w:numId="13">
-    <w:abstractNumId w:val="10"/>
+    <w:abstractNumId w:val="14"/>
   </w:num>
   <w:num w:numId="14">
-    <w:abstractNumId w:val="6"/>
+    <w:abstractNumId w:val="7"/>
+  </w:num>
+  <w:num w:numId="15">
+    <w:abstractNumId w:val="8"/>
+  </w:num>
+  <w:num w:numId="16">
+    <w:abstractNumId w:val="9"/>
+  </w:num>
+  <w:num w:numId="17">
+    <w:abstractNumId w:val="4"/>
+  </w:num>
+  <w:num w:numId="18">
+    <w:abstractNumId w:val="11"/>
   </w:num>
 </w:numbering>
 </file>
@@ -25286,7 +25700,7 @@
 </file>
 
 <file path=customXml/itemProps2.xml><?xml version="1.0" encoding="utf-8"?>
-<ds:datastoreItem xmlns:ds="http://schemas.openxmlformats.org/officeDocument/2006/customXml" ds:itemID="{24C93E79-207D-4881-8942-0A73BB78184B}">
+<ds:datastoreItem xmlns:ds="http://schemas.openxmlformats.org/officeDocument/2006/customXml" ds:itemID="{8CCA912B-4AF9-44FF-B425-33FC3182D3C6}">
   <ds:schemaRefs>
     <ds:schemaRef ds:uri="http://schemas.openxmlformats.org/officeDocument/2006/bibliography"/>
   </ds:schemaRefs>

</xml_diff>